<commit_message>
Update Gramática + Léxico + Sintáctico
</commit_message>
<xml_diff>
--- a/extra/Documentació Llenguatge Inventat.docx
+++ b/extra/Documentació Llenguatge Inventat.docx
@@ -40,10 +40,12 @@
     </w:p>
     <w:p>
       <w:pPr>
+        <w:pStyle w:val="Ttulo2"/>
         <w:rPr>
           <w:rStyle w:val="nfasissutil"/>
           <w:i w:val="0"/>
           <w:iCs w:val="0"/>
+          <w:color w:val="0F4761" w:themeColor="accent1" w:themeShade="BF"/>
         </w:rPr>
       </w:pPr>
       <w:r>
@@ -51,24 +53,26 @@
           <w:rStyle w:val="nfasissutil"/>
           <w:i w:val="0"/>
           <w:iCs w:val="0"/>
-        </w:rPr>
-        <w:t xml:space="preserve">Una regla important del llenguatge que es compleix sempre </w:t>
-      </w:r>
-      <w:r>
+          <w:color w:val="0F4761" w:themeColor="accent1" w:themeShade="BF"/>
+        </w:rPr>
+        <w:t>Definició del llenguatge</w:t>
+      </w:r>
+    </w:p>
+    <w:p>
+      <w:pPr>
         <w:rPr>
           <w:rStyle w:val="nfasissutil"/>
           <w:i w:val="0"/>
           <w:iCs w:val="0"/>
         </w:rPr>
-        <w:t>é</w:t>
-      </w:r>
+      </w:pPr>
       <w:r>
         <w:rPr>
           <w:rStyle w:val="nfasissutil"/>
           <w:i w:val="0"/>
           <w:iCs w:val="0"/>
         </w:rPr>
-        <w:t>s que tota línia de codi ha de acabar amb “;” excepte els inici i final</w:t>
+        <w:t xml:space="preserve">Una regla important del llenguatge que es compleix sempre </w:t>
       </w:r>
       <w:r>
         <w:rPr>
@@ -76,13 +80,7 @@
           <w:i w:val="0"/>
           <w:iCs w:val="0"/>
         </w:rPr>
-        <w:t xml:space="preserve"> de les declaracions de funcions i operacions com </w:t>
-      </w:r>
-      <w:r>
-        <w:rPr>
-          <w:rStyle w:val="nfasissutil"/>
-        </w:rPr>
-        <w:t>if</w:t>
+        <w:t>é</w:t>
       </w:r>
       <w:r>
         <w:rPr>
@@ -90,13 +88,7 @@
           <w:i w:val="0"/>
           <w:iCs w:val="0"/>
         </w:rPr>
-        <w:t xml:space="preserve">, </w:t>
-      </w:r>
-      <w:r>
-        <w:rPr>
-          <w:rStyle w:val="nfasissutil"/>
-        </w:rPr>
-        <w:t>while</w:t>
+        <w:t>s que tota línia de codi ha de acabar amb “;” excepte els inici i final</w:t>
       </w:r>
       <w:r>
         <w:rPr>
@@ -104,7 +96,13 @@
           <w:i w:val="0"/>
           <w:iCs w:val="0"/>
         </w:rPr>
-        <w:t>, etc.</w:t>
+        <w:t xml:space="preserve"> de les declaracions de funcions i operacions com </w:t>
+      </w:r>
+      <w:r>
+        <w:rPr>
+          <w:rStyle w:val="nfasissutil"/>
+        </w:rPr>
+        <w:t>if</w:t>
       </w:r>
       <w:r>
         <w:rPr>
@@ -112,7 +110,13 @@
           <w:i w:val="0"/>
           <w:iCs w:val="0"/>
         </w:rPr>
-        <w:t xml:space="preserve"> També, per posar comentaris s’empra ///</w:t>
+        <w:t xml:space="preserve">, </w:t>
+      </w:r>
+      <w:r>
+        <w:rPr>
+          <w:rStyle w:val="nfasissutil"/>
+        </w:rPr>
+        <w:t>while</w:t>
       </w:r>
       <w:r>
         <w:rPr>
@@ -120,7 +124,7 @@
           <w:i w:val="0"/>
           <w:iCs w:val="0"/>
         </w:rPr>
-        <w:t xml:space="preserve"> y tot el que vengui darrera serà un comentari fins trobar un salt de línia</w:t>
+        <w:t>, etc.</w:t>
       </w:r>
       <w:r>
         <w:rPr>
@@ -128,13 +132,7 @@
           <w:i w:val="0"/>
           <w:iCs w:val="0"/>
         </w:rPr>
-        <w:t xml:space="preserve"> (</w:t>
-      </w:r>
-      <w:r>
-        <w:rPr>
-          <w:rStyle w:val="nfasissutil"/>
-        </w:rPr>
-        <w:t>\n</w:t>
+        <w:t xml:space="preserve"> També, per posar comentaris s’empra ///</w:t>
       </w:r>
       <w:r>
         <w:rPr>
@@ -142,7 +140,7 @@
           <w:i w:val="0"/>
           <w:iCs w:val="0"/>
         </w:rPr>
-        <w:t>)</w:t>
+        <w:t xml:space="preserve"> y tot el que vengui darrera serà un comentari fins trobar un salt de línia</w:t>
       </w:r>
       <w:r>
         <w:rPr>
@@ -150,25 +148,47 @@
           <w:i w:val="0"/>
           <w:iCs w:val="0"/>
         </w:rPr>
-        <w:t>.</w:t>
-      </w:r>
-    </w:p>
-    <w:p>
-      <w:pPr>
-        <w:pStyle w:val="Ttulo2"/>
+        <w:t xml:space="preserve"> (</w:t>
+      </w:r>
+      <w:r>
+        <w:rPr>
+          <w:rStyle w:val="nfasissutil"/>
+        </w:rPr>
+        <w:t>\n</w:t>
+      </w:r>
+      <w:r>
         <w:rPr>
           <w:rStyle w:val="nfasissutil"/>
           <w:i w:val="0"/>
           <w:iCs w:val="0"/>
-          <w:u w:val="single"/>
-        </w:rPr>
-      </w:pPr>
+        </w:rPr>
+        <w:t>)</w:t>
+      </w:r>
       <w:r>
         <w:rPr>
           <w:rStyle w:val="nfasissutil"/>
           <w:i w:val="0"/>
           <w:iCs w:val="0"/>
-          <w:u w:val="single"/>
+        </w:rPr>
+        <w:t>.</w:t>
+      </w:r>
+    </w:p>
+    <w:p>
+      <w:pPr>
+        <w:pStyle w:val="Ttulo3"/>
+        <w:rPr>
+          <w:rStyle w:val="nfasissutil"/>
+          <w:i w:val="0"/>
+          <w:iCs w:val="0"/>
+          <w:color w:val="0F4761" w:themeColor="accent1" w:themeShade="BF"/>
+        </w:rPr>
+      </w:pPr>
+      <w:r>
+        <w:rPr>
+          <w:rStyle w:val="nfasissutil"/>
+          <w:i w:val="0"/>
+          <w:iCs w:val="0"/>
+          <w:color w:val="0F4761" w:themeColor="accent1" w:themeShade="BF"/>
         </w:rPr>
         <w:t>Tipus de dades implementades</w:t>
       </w:r>
@@ -274,12 +294,12 @@
     </w:p>
     <w:p>
       <w:pPr>
-        <w:pStyle w:val="Ttulo2"/>
+        <w:pStyle w:val="Ttulo3"/>
         <w:rPr>
           <w:rStyle w:val="nfasissutil"/>
           <w:i w:val="0"/>
           <w:iCs w:val="0"/>
-          <w:u w:val="single"/>
+          <w:color w:val="0F4761" w:themeColor="accent1" w:themeShade="BF"/>
         </w:rPr>
       </w:pPr>
       <w:r>
@@ -287,7 +307,7 @@
           <w:rStyle w:val="nfasissutil"/>
           <w:i w:val="0"/>
           <w:iCs w:val="0"/>
-          <w:u w:val="single"/>
+          <w:color w:val="0F4761" w:themeColor="accent1" w:themeShade="BF"/>
         </w:rPr>
         <w:t>Declaració  de variables i constants</w:t>
       </w:r>
@@ -453,19 +473,14 @@
     </w:p>
     <w:p>
       <w:pPr>
-        <w:pStyle w:val="Ttulo2"/>
-        <w:rPr>
-          <w:i/>
-          <w:iCs/>
-          <w:u w:val="single"/>
-        </w:rPr>
+        <w:pStyle w:val="Ttulo3"/>
       </w:pPr>
       <w:r>
         <w:rPr>
           <w:rStyle w:val="nfasissutil"/>
           <w:i w:val="0"/>
           <w:iCs w:val="0"/>
-          <w:u w:val="single"/>
+          <w:color w:val="0F4761" w:themeColor="accent1" w:themeShade="BF"/>
         </w:rPr>
         <w:t>Tipus definits</w:t>
       </w:r>
@@ -505,11 +520,36 @@
         <w:t xml:space="preserve"> </w:t>
       </w:r>
       <w:r>
-        <w:t xml:space="preserve">i sempre s’ha de indicar el nom i el tipus de les seves dues variables dins </w:t>
+        <w:t xml:space="preserve">i sempre s’ha de indicar el tipus de les seves dues variables dins </w:t>
       </w:r>
       <w:r>
         <w:t>“{}” i separades per “,”.</w:t>
       </w:r>
+      <w:r>
+        <w:t xml:space="preserve"> En aquest moment la tupla es buida així que s’ha de afegir el seu valor</w:t>
+      </w:r>
+      <w:r>
+        <w:t xml:space="preserve">. Per fer la referència a les variables de la tupla es fa amb el nom de la tupla y l’indicador [posició variable]. D’aquesta manera només has de posar la posició per </w:t>
+      </w:r>
+      <w:r>
+        <w:lastRenderedPageBreak/>
+        <w:t>obtenir el valor</w:t>
+      </w:r>
+      <w:r>
+        <w:t xml:space="preserve">, només es por emprar 0 o 1 per </w:t>
+      </w:r>
+      <w:r>
+        <w:t>l’índex</w:t>
+      </w:r>
+      <w:r>
+        <w:t xml:space="preserve">, emprar un altre valor no està </w:t>
+      </w:r>
+      <w:r>
+        <w:t>permès</w:t>
+      </w:r>
+      <w:r>
+        <w:t>.</w:t>
+      </w:r>
     </w:p>
     <w:p>
       <w:pPr>
@@ -519,13 +559,7 @@
         <w:t>tuple persona = {</w:t>
       </w:r>
       <w:r>
-        <w:t>id</w:t>
-      </w:r>
-      <w:r>
-        <w:t>;;</w:t>
-      </w:r>
-      <w:r>
-        <w:t>integer, esHome::logical</w:t>
+        <w:t>integer, logical</w:t>
       </w:r>
       <w:r>
         <w:t>};</w:t>
@@ -533,12 +567,44 @@
     </w:p>
     <w:p>
       <w:pPr>
-        <w:pStyle w:val="Ttulo2"/>
+        <w:jc w:val="center"/>
+      </w:pPr>
+      <w:r>
+        <w:t xml:space="preserve">persona[0] = </w:t>
+      </w:r>
+      <w:r>
+        <w:t>2;</w:t>
+      </w:r>
+    </w:p>
+    <w:p>
+      <w:pPr>
+        <w:jc w:val="center"/>
+      </w:pPr>
+      <w:r>
+        <w:t>persona[1] = TRUE;</w:t>
+      </w:r>
+    </w:p>
+    <w:p>
+      <w:pPr>
+        <w:jc w:val="center"/>
+      </w:pPr>
+      <w:r>
+        <w:t>val x::integer = persona[0];</w:t>
+      </w:r>
+    </w:p>
+    <w:p>
+      <w:pPr>
+        <w:jc w:val="center"/>
+      </w:pPr>
+    </w:p>
+    <w:p>
+      <w:pPr>
+        <w:pStyle w:val="Ttulo3"/>
         <w:rPr>
           <w:rStyle w:val="nfasissutil"/>
           <w:i w:val="0"/>
           <w:iCs w:val="0"/>
-          <w:u w:val="single"/>
+          <w:color w:val="0F4761" w:themeColor="accent1" w:themeShade="BF"/>
         </w:rPr>
       </w:pPr>
       <w:r>
@@ -546,9 +612,8 @@
           <w:rStyle w:val="nfasissutil"/>
           <w:i w:val="0"/>
           <w:iCs w:val="0"/>
-          <w:u w:val="single"/>
-        </w:rPr>
-        <w:lastRenderedPageBreak/>
+          <w:color w:val="0F4761" w:themeColor="accent1" w:themeShade="BF"/>
+        </w:rPr>
         <w:t>Expressions aritmètiques i lògiques</w:t>
       </w:r>
     </w:p>
@@ -827,7 +892,10 @@
         <w:t>AND</w:t>
       </w:r>
       <w:r>
-        <w:t>: l</w:t>
+        <w:t xml:space="preserve">: </w:t>
+      </w:r>
+      <w:r>
+        <w:t>l</w:t>
       </w:r>
       <w:r>
         <w:t>’</w:t>
@@ -969,13 +1037,177 @@
       </w:r>
     </w:p>
     <w:p>
-      <w:pPr>
-        <w:pStyle w:val="Ttulo2"/>
+      <w:r>
+        <w:t>Precedència d’operadors</w:t>
+      </w:r>
+      <w:r>
+        <w:t xml:space="preserve"> (de ma</w:t>
+      </w:r>
+      <w:r>
+        <w:t>jor</w:t>
+      </w:r>
+      <w:r>
+        <w:t xml:space="preserve"> a menor priori</w:t>
+      </w:r>
+      <w:r>
+        <w:t>tat</w:t>
+      </w:r>
+      <w:r>
+        <w:t>):</w:t>
+      </w:r>
+    </w:p>
+    <w:p>
+      <w:pPr>
+        <w:numPr>
+          <w:ilvl w:val="0"/>
+          <w:numId w:val="5"/>
+        </w:numPr>
+      </w:pPr>
+      <w:r>
+        <w:rPr>
+          <w:b/>
+          <w:bCs/>
+        </w:rPr>
+        <w:t>Par</w:t>
+      </w:r>
+      <w:r>
+        <w:rPr>
+          <w:b/>
+          <w:bCs/>
+        </w:rPr>
+        <w:t>è</w:t>
+      </w:r>
+      <w:r>
+        <w:rPr>
+          <w:b/>
+          <w:bCs/>
+        </w:rPr>
+        <w:t>ntesis</w:t>
+      </w:r>
+      <w:r>
+        <w:t>: ( EXP )</w:t>
+      </w:r>
+    </w:p>
+    <w:p>
+      <w:pPr>
+        <w:numPr>
+          <w:ilvl w:val="0"/>
+          <w:numId w:val="5"/>
+        </w:numPr>
+      </w:pPr>
+      <w:r>
+        <w:rPr>
+          <w:b/>
+          <w:bCs/>
+        </w:rPr>
+        <w:t>Aritm</w:t>
+      </w:r>
+      <w:r>
+        <w:rPr>
+          <w:b/>
+          <w:bCs/>
+        </w:rPr>
+        <w:t>è</w:t>
+      </w:r>
+      <w:r>
+        <w:rPr>
+          <w:b/>
+          <w:bCs/>
+        </w:rPr>
+        <w:t>tics</w:t>
+      </w:r>
+      <w:r>
+        <w:t>: +, - (</w:t>
+      </w:r>
+      <w:r>
+        <w:t>avalua</w:t>
+      </w:r>
+      <w:r>
+        <w:t>t</w:t>
+      </w:r>
+      <w:r>
+        <w:t>s</w:t>
+      </w:r>
+      <w:r>
+        <w:t xml:space="preserve"> de</w:t>
+      </w:r>
+      <w:r>
+        <w:t xml:space="preserve"> esquerra</w:t>
+      </w:r>
+      <w:r>
+        <w:t xml:space="preserve"> a d</w:t>
+      </w:r>
+      <w:r>
+        <w:t>reta</w:t>
+      </w:r>
+      <w:r>
+        <w:t>)</w:t>
+      </w:r>
+    </w:p>
+    <w:p>
+      <w:pPr>
+        <w:numPr>
+          <w:ilvl w:val="0"/>
+          <w:numId w:val="5"/>
+        </w:numPr>
+      </w:pPr>
+      <w:r>
+        <w:rPr>
+          <w:b/>
+          <w:bCs/>
+        </w:rPr>
+        <w:t>Relacionals/L</w:t>
+      </w:r>
+      <w:r>
+        <w:rPr>
+          <w:b/>
+          <w:bCs/>
+        </w:rPr>
+        <w:t>ò</w:t>
+      </w:r>
+      <w:r>
+        <w:rPr>
+          <w:b/>
+          <w:bCs/>
+        </w:rPr>
+        <w:t>gics</w:t>
+      </w:r>
+      <w:r>
+        <w:t>: ===, /=, &amp;&amp;, || (</w:t>
+      </w:r>
+      <w:r>
+        <w:t>avalua</w:t>
+      </w:r>
+      <w:r>
+        <w:t>t</w:t>
+      </w:r>
+      <w:r>
+        <w:t>s</w:t>
+      </w:r>
+      <w:r>
+        <w:t xml:space="preserve"> de </w:t>
+      </w:r>
+      <w:r>
+        <w:t>esquerra</w:t>
+      </w:r>
+      <w:r>
+        <w:t xml:space="preserve"> a d</w:t>
+      </w:r>
+      <w:r>
+        <w:t>reta</w:t>
+      </w:r>
+      <w:r>
+        <w:t>)</w:t>
+      </w:r>
+    </w:p>
+    <w:p>
+      <w:pPr>
+        <w:pStyle w:val="Ttulo3"/>
         <w:rPr>
           <w:rStyle w:val="nfasissutil"/>
           <w:i w:val="0"/>
           <w:iCs w:val="0"/>
-          <w:u w:val="single"/>
+          <w:color w:val="0F4761" w:themeColor="accent1" w:themeShade="BF"/>
         </w:rPr>
       </w:pPr>
       <w:r>
@@ -983,7 +1215,7 @@
           <w:rStyle w:val="nfasissutil"/>
           <w:i w:val="0"/>
           <w:iCs w:val="0"/>
-          <w:u w:val="single"/>
+          <w:color w:val="0F4761" w:themeColor="accent1" w:themeShade="BF"/>
         </w:rPr>
         <w:t>Operacions</w:t>
       </w:r>
@@ -1163,6 +1395,7 @@
         <w:ind w:left="2124" w:firstLine="708"/>
       </w:pPr>
       <w:r>
+        <w:lastRenderedPageBreak/>
         <w:t>else:</w:t>
       </w:r>
     </w:p>
@@ -1357,11 +1590,7 @@
         <w:t>sortirà</w:t>
       </w:r>
       <w:r>
-        <w:t xml:space="preserve"> </w:t>
-      </w:r>
-      <w:r>
-        <w:lastRenderedPageBreak/>
-        <w:t>directament, així per</w:t>
+        <w:t xml:space="preserve"> directament, així per</w:t>
       </w:r>
       <w:r>
         <w:t xml:space="preserve"> el primer</w:t>
@@ -1496,13 +1725,64 @@
         <w:ind w:left="2124" w:firstLine="708"/>
       </w:pPr>
       <w:r>
+        <w:t>for 1 to 10:</w:t>
+      </w:r>
+    </w:p>
+    <w:p>
+      <w:pPr>
+        <w:ind w:left="2832" w:firstLine="708"/>
+      </w:pPr>
+      <w:r>
+        <w:t>/// Codi</w:t>
+      </w:r>
+    </w:p>
+    <w:p>
+      <w:pPr>
+        <w:ind w:left="2124" w:firstLine="708"/>
+      </w:pPr>
+      <w:r>
+        <w:t>endfor</w:t>
+      </w:r>
+    </w:p>
+    <w:p>
+      <w:r>
+        <w:tab/>
+      </w:r>
+      <w:r>
+        <w:tab/>
+      </w:r>
+      <w:r>
+        <w:tab/>
+      </w:r>
+      <w:r>
+        <w:tab/>
+        <w:t>//////////////////////////////////////</w:t>
+      </w:r>
+    </w:p>
+    <w:p>
+      <w:pPr>
+        <w:ind w:left="2124" w:firstLine="708"/>
+      </w:pPr>
+      <w:r>
         <w:t xml:space="preserve">for </w:t>
       </w:r>
       <w:r>
-        <w:t>1</w:t>
-      </w:r>
-      <w:r>
-        <w:t xml:space="preserve"> to 10:</w:t>
+        <w:t>33</w:t>
+      </w:r>
+      <w:r>
+        <w:t xml:space="preserve"> to </w:t>
+      </w:r>
+      <w:r>
+        <w:t>(con y::integer</w:t>
+      </w:r>
+      <w:r>
+        <w:t xml:space="preserve"> = 35</w:t>
+      </w:r>
+      <w:r>
+        <w:t>)</w:t>
+      </w:r>
+      <w:r>
+        <w:t>:</w:t>
       </w:r>
     </w:p>
     <w:p>
@@ -1512,6 +1792,9 @@
       <w:r>
         <w:t>/// Codi</w:t>
       </w:r>
+      <w:r>
+        <w:tab/>
+      </w:r>
     </w:p>
     <w:p>
       <w:pPr>
@@ -1533,8 +1816,6 @@
       </w:r>
       <w:r>
         <w:tab/>
-      </w:r>
-      <w:r>
         <w:t>//////////////////////////////////////</w:t>
       </w:r>
     </w:p>
@@ -1543,25 +1824,7 @@
         <w:ind w:left="2124" w:firstLine="708"/>
       </w:pPr>
       <w:r>
-        <w:t xml:space="preserve">for </w:t>
-      </w:r>
-      <w:r>
-        <w:t>33</w:t>
-      </w:r>
-      <w:r>
-        <w:t xml:space="preserve"> to </w:t>
-      </w:r>
-      <w:r>
-        <w:t>(con y::integer</w:t>
-      </w:r>
-      <w:r>
-        <w:t xml:space="preserve"> = 35</w:t>
-      </w:r>
-      <w:r>
-        <w:t>)</w:t>
-      </w:r>
-      <w:r>
-        <w:t>:</w:t>
+        <w:t>for (x) to (y):</w:t>
       </w:r>
     </w:p>
     <w:p>
@@ -1571,9 +1834,6 @@
       <w:r>
         <w:t>/// Codi</w:t>
       </w:r>
-      <w:r>
-        <w:tab/>
-      </w:r>
     </w:p>
     <w:p>
       <w:pPr>
@@ -1584,71 +1844,18 @@
       </w:r>
     </w:p>
     <w:p>
-      <w:r>
-        <w:tab/>
-      </w:r>
-      <w:r>
-        <w:tab/>
-      </w:r>
-      <w:r>
-        <w:tab/>
-      </w:r>
-      <w:r>
-        <w:tab/>
-      </w:r>
-      <w:r>
-        <w:t>//////////////////////////////////////</w:t>
-      </w:r>
-    </w:p>
-    <w:p>
-      <w:pPr>
-        <w:ind w:left="2124" w:firstLine="708"/>
-      </w:pPr>
-      <w:r>
-        <w:t xml:space="preserve">for </w:t>
-      </w:r>
-      <w:r>
-        <w:t>(x)</w:t>
-      </w:r>
-      <w:r>
-        <w:t xml:space="preserve"> to (</w:t>
-      </w:r>
-      <w:r>
-        <w:t>y</w:t>
-      </w:r>
-      <w:r>
-        <w:t>):</w:t>
-      </w:r>
-    </w:p>
-    <w:p>
       <w:pPr>
         <w:ind w:left="2832" w:firstLine="708"/>
       </w:pPr>
-      <w:r>
-        <w:t>/// Codi</w:t>
-      </w:r>
-    </w:p>
-    <w:p>
-      <w:pPr>
-        <w:ind w:left="2124" w:firstLine="708"/>
-      </w:pPr>
-      <w:r>
-        <w:t>endfor</w:t>
-      </w:r>
-    </w:p>
-    <w:p>
-      <w:pPr>
-        <w:ind w:left="2832" w:firstLine="708"/>
-      </w:pPr>
-    </w:p>
-    <w:p>
-      <w:pPr>
-        <w:pStyle w:val="Ttulo2"/>
+    </w:p>
+    <w:p>
+      <w:pPr>
+        <w:pStyle w:val="Ttulo3"/>
         <w:rPr>
           <w:rStyle w:val="nfasissutil"/>
           <w:i w:val="0"/>
           <w:iCs w:val="0"/>
-          <w:u w:val="single"/>
+          <w:color w:val="0F4761" w:themeColor="accent1" w:themeShade="BF"/>
         </w:rPr>
       </w:pPr>
       <w:r>
@@ -1656,8 +1863,9 @@
           <w:rStyle w:val="nfasissutil"/>
           <w:i w:val="0"/>
           <w:iCs w:val="0"/>
-          <w:u w:val="single"/>
-        </w:rPr>
+          <w:color w:val="0F4761" w:themeColor="accent1" w:themeShade="BF"/>
+        </w:rPr>
+        <w:lastRenderedPageBreak/>
         <w:t>Operacions d’entrada i sortida</w:t>
       </w:r>
     </w:p>
@@ -1871,11 +2079,7 @@
         <w:t xml:space="preserve"> No funciona com una funció per tant no es pot usar per assignar un valor a una variable</w:t>
       </w:r>
       <w:r>
-        <w:t xml:space="preserve"> ni dins un bucle ni res </w:t>
-      </w:r>
-      <w:r>
-        <w:lastRenderedPageBreak/>
-        <w:t>similar, s’ha de usar sempre en solitari</w:t>
+        <w:t xml:space="preserve"> ni dins un bucle ni res similar, s’ha de usar sempre en solitari</w:t>
       </w:r>
       <w:r>
         <w:t>, però al seu paràmetre de sortida si es poden usar constants, variables i funcions</w:t>
@@ -1910,12 +2114,12 @@
     </w:p>
     <w:p>
       <w:pPr>
-        <w:pStyle w:val="Ttulo2"/>
+        <w:pStyle w:val="Ttulo3"/>
         <w:rPr>
           <w:rStyle w:val="nfasissutil"/>
           <w:i w:val="0"/>
           <w:iCs w:val="0"/>
-          <w:u w:val="single"/>
+          <w:color w:val="0F4761" w:themeColor="accent1" w:themeShade="BF"/>
         </w:rPr>
       </w:pPr>
       <w:r>
@@ -1923,7 +2127,7 @@
           <w:rStyle w:val="nfasissutil"/>
           <w:i w:val="0"/>
           <w:iCs w:val="0"/>
-          <w:u w:val="single"/>
+          <w:color w:val="0F4761" w:themeColor="accent1" w:themeShade="BF"/>
         </w:rPr>
         <w:t>Definició i crida de funcions</w:t>
       </w:r>
@@ -2029,6 +2233,24 @@
         <w:t xml:space="preserve"> Per cridar a la funció es simplement el nom amb els “()” i els paràmetres corresponents i sempre acabant amb “;”.</w:t>
       </w:r>
       <w:r>
+        <w:t xml:space="preserve"> La darrera </w:t>
+      </w:r>
+      <w:r>
+        <w:t xml:space="preserve">instrucció de la funció ha de ser un return per assegurar que retorna alguna cosa però es poden posar varis </w:t>
+      </w:r>
+      <w:r>
+        <w:rPr>
+          <w:b/>
+          <w:bCs/>
+          <w:i/>
+          <w:iCs/>
+        </w:rPr>
+        <w:t>rtrn</w:t>
+      </w:r>
+      <w:r>
+        <w:t xml:space="preserve"> al cos.</w:t>
+      </w:r>
+      <w:r>
         <w:t xml:space="preserve"> Exemple de definicions de funcions:</w:t>
       </w:r>
     </w:p>
@@ -2037,10 +2259,7 @@
         <w:ind w:left="2832"/>
       </w:pPr>
       <w:r>
-        <w:t xml:space="preserve">fnct </w:t>
-      </w:r>
-      <w:r>
-        <w:t xml:space="preserve">integer </w:t>
+        <w:t xml:space="preserve">fnct integer </w:t>
       </w:r>
       <w:r>
         <w:t>suma</w:t>
@@ -2193,13 +2412,8 @@
         <w:ind w:left="2124" w:firstLine="708"/>
       </w:pPr>
       <w:r>
-        <w:t xml:space="preserve">fnct </w:t>
-      </w:r>
-      <w:r>
-        <w:t>logical</w:t>
-      </w:r>
-      <w:r>
-        <w:t xml:space="preserve"> </w:t>
+        <w:lastRenderedPageBreak/>
+        <w:t xml:space="preserve">fnct logical </w:t>
       </w:r>
       <w:r>
         <w:t>sonIguals</w:t>
@@ -2268,8 +2482,6 @@
       </w:r>
       <w:r>
         <w:tab/>
-      </w:r>
-      <w:r>
         <w:t>//////////////////////////////////////</w:t>
       </w:r>
     </w:p>
@@ -2293,8 +2505,6 @@
       </w:r>
       <w:r>
         <w:tab/>
-      </w:r>
-      <w:r>
         <w:t>//////////////////////////////////////</w:t>
       </w:r>
     </w:p>
@@ -2315,12 +2525,12 @@
     </w:p>
     <w:p>
       <w:pPr>
-        <w:pStyle w:val="Ttulo2"/>
+        <w:pStyle w:val="Ttulo3"/>
         <w:rPr>
           <w:rStyle w:val="nfasissutil"/>
           <w:i w:val="0"/>
           <w:iCs w:val="0"/>
-          <w:u w:val="single"/>
+          <w:color w:val="0F4761" w:themeColor="accent1" w:themeShade="BF"/>
         </w:rPr>
       </w:pPr>
       <w:r>
@@ -2328,9 +2538,19 @@
           <w:rStyle w:val="nfasissutil"/>
           <w:i w:val="0"/>
           <w:iCs w:val="0"/>
-          <w:u w:val="single"/>
+          <w:color w:val="0F4761" w:themeColor="accent1" w:themeShade="BF"/>
         </w:rPr>
         <w:t>Extra</w:t>
+      </w:r>
+    </w:p>
+    <w:p>
+      <w:pPr>
+        <w:rPr>
+          <w:color w:val="FF0000"/>
+        </w:rPr>
+      </w:pPr>
+      <w:r>
+        <w:t>Es poden emprar funcions en lloc de variables o constants en qualsevol lloc on es pugui emprar una variable o constant.</w:t>
       </w:r>
     </w:p>
     <w:p>
@@ -2384,7 +2604,6 @@
         <w:ind w:left="2124" w:firstLine="708"/>
       </w:pPr>
       <w:r>
-        <w:lastRenderedPageBreak/>
         <w:t>endfnct</w:t>
       </w:r>
     </w:p>
@@ -2474,24 +2693,432 @@
       </w:r>
     </w:p>
     <w:p>
-      <w:r>
-        <w:t>Es poden emprar funcions en lloc de variables</w:t>
-      </w:r>
-      <w:r>
-        <w:t xml:space="preserve"> o constants</w:t>
-      </w:r>
-      <w:r>
-        <w:t xml:space="preserve"> en qua</w:t>
-      </w:r>
-      <w:r>
-        <w:t xml:space="preserve">lsevol </w:t>
-      </w:r>
-      <w:r>
-        <w:t>lloc</w:t>
-      </w:r>
-      <w:r>
-        <w:t xml:space="preserve"> on es pugui emprar una variable o constant.</w:t>
-      </w:r>
+      <w:pPr>
+        <w:ind w:left="2124" w:firstLine="708"/>
+      </w:pPr>
+      <w:r>
+        <w:t>tuple persona = {integer, logical};</w:t>
+      </w:r>
+    </w:p>
+    <w:p>
+      <w:pPr>
+        <w:ind w:left="2124" w:firstLine="708"/>
+      </w:pPr>
+      <w:r>
+        <w:t>persona[0] = 2;</w:t>
+      </w:r>
+    </w:p>
+    <w:p>
+      <w:pPr>
+        <w:ind w:left="2124" w:firstLine="708"/>
+      </w:pPr>
+      <w:r>
+        <w:t>persona[1] = TRUE;</w:t>
+      </w:r>
+    </w:p>
+    <w:p>
+      <w:pPr>
+        <w:ind w:left="2124" w:firstLine="708"/>
+      </w:pPr>
+      <w:r>
+        <w:t>val x::integer = persona[0];</w:t>
+      </w:r>
+    </w:p>
+    <w:p>
+      <w:pPr>
+        <w:ind w:left="2124" w:firstLine="708"/>
+      </w:pPr>
+      <w:r>
+        <w:t>val esAdult::logical = (persona[0] &gt; 18) &amp;&amp; (persona[1] === TRUE);</w:t>
+      </w:r>
+    </w:p>
+    <w:p>
+      <w:pPr>
+        <w:ind w:left="2124" w:firstLine="708"/>
+      </w:pPr>
+      <w:r>
+        <w:t>if (esAdult):</w:t>
+      </w:r>
+    </w:p>
+    <w:p>
+      <w:pPr>
+        <w:ind w:left="2124" w:firstLine="708"/>
+      </w:pPr>
+      <w:r>
+        <w:t xml:space="preserve">    out(TRUE);</w:t>
+      </w:r>
+    </w:p>
+    <w:p>
+      <w:pPr>
+        <w:ind w:left="2124" w:firstLine="708"/>
+      </w:pPr>
+      <w:r>
+        <w:lastRenderedPageBreak/>
+        <w:t>else:</w:t>
+      </w:r>
+    </w:p>
+    <w:p>
+      <w:pPr>
+        <w:ind w:left="2124" w:firstLine="708"/>
+      </w:pPr>
+      <w:r>
+        <w:t xml:space="preserve">    out(FALSE);</w:t>
+      </w:r>
+    </w:p>
+    <w:p>
+      <w:pPr>
+        <w:ind w:left="2124" w:firstLine="708"/>
+      </w:pPr>
+      <w:r>
+        <w:t>endif</w:t>
+      </w:r>
+    </w:p>
+    <w:p>
+      <w:pPr>
+        <w:ind w:left="2124" w:firstLine="708"/>
+      </w:pPr>
+      <w:r>
+        <w:t>//////////////////////////////////////</w:t>
+      </w:r>
+    </w:p>
+    <w:p>
+      <w:pPr>
+        <w:ind w:left="2124" w:firstLine="708"/>
+      </w:pPr>
+      <w:r>
+        <w:t>val x::integer = persona[0];</w:t>
+      </w:r>
+    </w:p>
+    <w:p>
+      <w:pPr>
+        <w:ind w:left="2124" w:firstLine="708"/>
+      </w:pPr>
+      <w:r>
+        <w:t>val esAdult::logical = (persona[0] &gt; 18) &amp;&amp; (persona[1] === TRUE);</w:t>
+      </w:r>
+    </w:p>
+    <w:p>
+      <w:pPr>
+        <w:ind w:left="2124" w:firstLine="708"/>
+      </w:pPr>
+      <w:r>
+        <w:t>//////////////////////////////////////</w:t>
+      </w:r>
+    </w:p>
+    <w:p>
+      <w:pPr>
+        <w:ind w:left="2124" w:firstLine="708"/>
+      </w:pPr>
+      <w:r>
+        <w:t xml:space="preserve">fnct logical </w:t>
+      </w:r>
+      <w:r>
+        <w:t xml:space="preserve">majorDeEdad </w:t>
+      </w:r>
+      <w:r>
+        <w:t>(</w:t>
+      </w:r>
+      <w:r>
+        <w:t>edat</w:t>
+      </w:r>
+      <w:r>
+        <w:t>::integer):</w:t>
+      </w:r>
+    </w:p>
+    <w:p>
+      <w:pPr>
+        <w:ind w:left="2124" w:firstLine="708"/>
+      </w:pPr>
+      <w:r>
+        <w:t xml:space="preserve">    if (</w:t>
+      </w:r>
+      <w:r>
+        <w:t>edat</w:t>
+      </w:r>
+      <w:r>
+        <w:t xml:space="preserve"> &lt; 18):</w:t>
+      </w:r>
+    </w:p>
+    <w:p>
+      <w:pPr>
+        <w:ind w:left="2124" w:firstLine="708"/>
+      </w:pPr>
+      <w:r>
+        <w:t xml:space="preserve">        rtrn (FALSE);</w:t>
+      </w:r>
+    </w:p>
+    <w:p>
+      <w:pPr>
+        <w:ind w:left="2124" w:firstLine="708"/>
+      </w:pPr>
+      <w:r>
+        <w:t xml:space="preserve">    endif</w:t>
+      </w:r>
+    </w:p>
+    <w:p>
+      <w:pPr>
+        <w:ind w:left="2124" w:firstLine="708"/>
+      </w:pPr>
+      <w:r>
+        <w:t xml:space="preserve">    rtrn (TRUE);</w:t>
+      </w:r>
+    </w:p>
+    <w:p>
+      <w:pPr>
+        <w:ind w:left="2124" w:firstLine="708"/>
+      </w:pPr>
+      <w:r>
+        <w:t>endfnct</w:t>
+      </w:r>
+    </w:p>
+    <w:p>
+      <w:pPr>
+        <w:ind w:left="2124" w:firstLine="708"/>
+      </w:pPr>
+    </w:p>
+    <w:p>
+      <w:pPr>
+        <w:ind w:left="2124" w:firstLine="708"/>
+      </w:pPr>
+      <w:r>
+        <w:t>out(</w:t>
+      </w:r>
+      <w:r>
+        <w:t xml:space="preserve">majorDeEdad </w:t>
+      </w:r>
+      <w:r>
+        <w:t>(20)); /// Imprimeix TRUE</w:t>
+      </w:r>
+    </w:p>
+    <w:p>
+      <w:pPr>
+        <w:ind w:left="2124" w:firstLine="708"/>
+      </w:pPr>
+      <w:r>
+        <w:t>//////////////////////////////////////</w:t>
+      </w:r>
+    </w:p>
+    <w:p>
+      <w:pPr>
+        <w:pStyle w:val="Ttulo2"/>
+      </w:pPr>
+      <w:r>
+        <w:t>Gramàtica</w:t>
+      </w:r>
+    </w:p>
+    <w:p>
+      <w:r>
+        <w:t>S -&gt; P</w:t>
+      </w:r>
+    </w:p>
+    <w:p>
+      <w:r>
+        <w:t>P -&gt; DECL P | DECL</w:t>
+      </w:r>
+    </w:p>
+    <w:p>
+      <w:r>
+        <w:t>DECL -&gt; VAR_DECL | CONS_DECL | TUPLA_DECL | FUNC_DECL | SENT</w:t>
+      </w:r>
+    </w:p>
+    <w:p>
+      <w:r>
+        <w:t>VAR_DECL -&gt; val ID :: TIPO = EXP ;</w:t>
+      </w:r>
+    </w:p>
+    <w:p>
+      <w:r>
+        <w:t>CONS_DECL -&gt; con ID :: TIPO = EXP ;</w:t>
+      </w:r>
+    </w:p>
+    <w:p>
+      <w:r>
+        <w:t xml:space="preserve">TUPLA_DECL -&gt; tuple ID = { TIPO , TIPO }; </w:t>
+      </w:r>
+    </w:p>
+    <w:p>
+      <w:r>
+        <w:t>FUNC_DECL -&gt; fnct TIPO ID ( PARAM_LIST ) : COS FINAL_RTN endfnct</w:t>
+      </w:r>
+    </w:p>
+    <w:p>
+      <w:r>
+        <w:t>PARAM_LIST -&gt; PARAM | PARAM , PARAM_LIST | ε</w:t>
+      </w:r>
+    </w:p>
+    <w:p>
+      <w:r>
+        <w:t>PARAM -&gt; ID :: TIPO</w:t>
+      </w:r>
+    </w:p>
+    <w:p>
+      <w:r>
+        <w:t xml:space="preserve">COS -&gt; SENT COS | SENT </w:t>
+      </w:r>
+    </w:p>
+    <w:p>
+      <w:r>
+        <w:t>FINAL_RTN -&gt; rtrn ( EXP ) ;</w:t>
+      </w:r>
+    </w:p>
+    <w:p>
+      <w:r>
+        <w:t>SENT -&gt; ASIG_SENT | IF_SENT | WHILE_SENT | FOR_SENT | TUPLA_ASSIGN | ENTR_SENT | SAL_SENT | CRID_FUNC ;</w:t>
+      </w:r>
+    </w:p>
+    <w:p>
+      <w:r>
+        <w:t>ASIG_SENT -&gt; ID = EXP ;</w:t>
+      </w:r>
+    </w:p>
+    <w:p>
+      <w:r>
+        <w:lastRenderedPageBreak/>
+        <w:t>IF_SENT -&gt; if ( EXP ) : COS else : COS endif | if ( EXP ) : COS endif</w:t>
+      </w:r>
+    </w:p>
+    <w:p>
+      <w:r>
+        <w:t>WHILE_SENT -&gt; while ( EXP ) : COS endwhile</w:t>
+      </w:r>
+    </w:p>
+    <w:p>
+      <w:r>
+        <w:t>FOR_SENT -&gt; for FORINIT to FORLIMIT : COS endfor</w:t>
+      </w:r>
+    </w:p>
+    <w:p>
+      <w:r>
+        <w:t>FORINIT -&gt; VAR_DECL | EXP</w:t>
+      </w:r>
+    </w:p>
+    <w:p>
+      <w:r>
+        <w:t>FORLIMIT -&gt; CONS_DECL | EXP</w:t>
+      </w:r>
+    </w:p>
+    <w:p>
+      <w:r>
+        <w:t>TUPLA_ASSIGN -&gt; TUPLA_ACCESS = EXP ;</w:t>
+      </w:r>
+    </w:p>
+    <w:p>
+      <w:r>
+        <w:t>ENTR_SENT -&gt; in ( TIPO );</w:t>
+      </w:r>
+    </w:p>
+    <w:p>
+      <w:r>
+        <w:t xml:space="preserve">SAL_SENT -&gt; out ( EXP ); </w:t>
+      </w:r>
+    </w:p>
+    <w:p>
+      <w:r>
+        <w:t>CRID_FUNC -&gt; ID ( ARGS ) | ID ()</w:t>
+      </w:r>
+    </w:p>
+    <w:p>
+      <w:r>
+        <w:t>ARGS -&gt; EXP ARGS_LIST</w:t>
+      </w:r>
+    </w:p>
+    <w:p>
+      <w:r>
+        <w:t>ARGS_LIST -&gt; , EXP ARGS_LIST | ε</w:t>
+      </w:r>
+    </w:p>
+    <w:p>
+      <w:r>
+        <w:t xml:space="preserve">TIPO -&gt; integer | logical </w:t>
+      </w:r>
+    </w:p>
+    <w:p>
+      <w:r>
+        <w:t>EXP -&gt; ARIT_TERM | LOG_TERM | CRID_FUNC | ID | TUPLA_ACCESS | LIT</w:t>
+      </w:r>
+    </w:p>
+    <w:p>
+      <w:r>
+        <w:t>ARIT_TERM -&gt; ARIT_TERM + ARIT_TERM | ARIT_TERM - ARIT_TERM | ( EXP )</w:t>
+      </w:r>
+    </w:p>
+    <w:p>
+      <w:r>
+        <w:t>LOG_TERM -&gt; EXP === EXP | EXP /= EXP | EXP &amp;&amp; EXP | EXP || EXP</w:t>
+      </w:r>
+    </w:p>
+    <w:p>
+      <w:r>
+        <w:t>TUPLA_ACCESS -&gt; ID [ TUPLA_INDEX ]</w:t>
+      </w:r>
+    </w:p>
+    <w:p>
+      <w:r>
+        <w:t>TUPLA_INDEX -&gt; 0 | 1</w:t>
+      </w:r>
+    </w:p>
+    <w:p>
+      <w:r>
+        <w:t>LIT -&gt; ENT_LIT | BOL_LIT</w:t>
+      </w:r>
+    </w:p>
+    <w:p>
+      <w:r>
+        <w:t>ENT_LIT -&gt; - DIGIT | DIGIT</w:t>
+      </w:r>
+    </w:p>
+    <w:p>
+      <w:r>
+        <w:t xml:space="preserve">BOL_LIT -&gt; TRUE | FALSE </w:t>
+      </w:r>
+      <w:r>
+        <w:t>| true | false</w:t>
+      </w:r>
+    </w:p>
+    <w:p>
+      <w:pPr>
+        <w:rPr>
+          <w:lang w:val="es-ES"/>
+        </w:rPr>
+      </w:pPr>
+      <w:r>
+        <w:t xml:space="preserve">DIGIT -&gt; </w:t>
+      </w:r>
+      <w:r>
+        <w:rPr>
+          <w:lang w:val="es-ES"/>
+        </w:rPr>
+        <w:t>[0-9]</w:t>
+      </w:r>
+      <w:r>
+        <w:rPr>
+          <w:lang w:val="es-ES"/>
+        </w:rPr>
+        <w:t>+</w:t>
+      </w:r>
+    </w:p>
+    <w:p>
+      <w:pPr>
+        <w:rPr>
+          <w:lang w:val="es-ES"/>
+        </w:rPr>
+      </w:pPr>
+      <w:r>
+        <w:t xml:space="preserve">ID -&gt; </w:t>
+      </w:r>
+      <w:r>
+        <w:rPr>
+          <w:lang w:val="es-ES"/>
+        </w:rPr>
+        <w:t>[a-zA-Z][a-zA-Z0-9]*</w:t>
+      </w:r>
+    </w:p>
+    <w:p>
+      <w:pPr>
+        <w:rPr>
+          <w:lang w:val="es-ES"/>
+        </w:rPr>
+      </w:pPr>
     </w:p>
     <w:p/>
     <w:sectPr>
@@ -2507,6 +3134,155 @@
 <file path=word/numbering.xml><?xml version="1.0" encoding="utf-8"?>
 <w:numbering xmlns:wpc="http://schemas.microsoft.com/office/word/2010/wordprocessingCanvas" xmlns:cx="http://schemas.microsoft.com/office/drawing/2014/chartex" xmlns:cx1="http://schemas.microsoft.com/office/drawing/2015/9/8/chartex" xmlns:cx2="http://schemas.microsoft.com/office/drawing/2015/10/21/chartex" xmlns:cx3="http://schemas.microsoft.com/office/drawing/2016/5/9/chartex" xmlns:cx4="http://schemas.microsoft.com/office/drawing/2016/5/10/chartex" xmlns:cx5="http://schemas.microsoft.com/office/drawing/2016/5/11/chartex" xmlns:cx6="http://schemas.microsoft.com/office/drawing/2016/5/12/chartex" xmlns:cx7="http://schemas.microsoft.com/office/drawing/2016/5/13/chartex" xmlns:cx8="http://schemas.microsoft.com/office/drawing/2016/5/14/chartex" xmlns:mc="http://schemas.openxmlformats.org/markup-compatibility/2006" xmlns:aink="http://schemas.microsoft.com/office/drawing/2016/ink" xmlns:am3d="http://schemas.microsoft.com/office/drawing/2017/model3d" xmlns:o="urn:schemas-microsoft-com:office:office" xmlns:oel="http://schemas.microsoft.com/office/2019/extlst" xmlns:r="http://schemas.openxmlformats.org/officeDocument/2006/relationships" xmlns:m="http://schemas.openxmlformats.org/officeDocument/2006/math" xmlns:v="urn:schemas-microsoft-com:vml" xmlns:wp14="http://schemas.microsoft.com/office/word/2010/wordprocessingDrawing" xmlns:wp="http://schemas.openxmlformats.org/drawingml/2006/wordprocessingDrawing" xmlns:w10="urn:schemas-microsoft-com:office:word" xmlns:w="http://schemas.openxmlformats.org/wordprocessingml/2006/main" xmlns:w14="http://schemas.microsoft.com/office/word/2010/wordml" xmlns:w15="http://schemas.microsoft.com/office/word/2012/wordml" xmlns:w16cex="http://schemas.microsoft.com/office/word/2018/wordml/cex" xmlns:w16cid="http://schemas.microsoft.com/office/word/2016/wordml/cid" xmlns:w16="http://schemas.microsoft.com/office/word/2018/wordml" xmlns:w16du="http://schemas.microsoft.com/office/word/2023/wordml/word16du" xmlns:w16sdtdh="http://schemas.microsoft.com/office/word/2020/wordml/sdtdatahash" xmlns:w16se="http://schemas.microsoft.com/office/word/2015/wordml/symex" xmlns:wpg="http://schemas.microsoft.com/office/word/2010/wordprocessingGroup" xmlns:wpi="http://schemas.microsoft.com/office/word/2010/wordprocessingInk" xmlns:wne="http://schemas.microsoft.com/office/word/2006/wordml" xmlns:wps="http://schemas.microsoft.com/office/word/2010/wordprocessingShape" mc:Ignorable="w14 w15 w16se w16cid w16 w16cex w16sdtdh w16du wp14">
   <w:abstractNum w:abstractNumId="0" w15:restartNumberingAfterBreak="0">
+    <w:nsid w:val="06953D0F"/>
+    <w:multiLevelType w:val="multilevel"/>
+    <w:tmpl w:val="311C4DA6"/>
+    <w:lvl w:ilvl="0">
+      <w:start w:val="1"/>
+      <w:numFmt w:val="bullet"/>
+      <w:lvlText w:val=""/>
+      <w:lvlJc w:val="left"/>
+      <w:pPr>
+        <w:tabs>
+          <w:tab w:val="num" w:pos="720"/>
+        </w:tabs>
+        <w:ind w:left="720" w:hanging="360"/>
+      </w:pPr>
+      <w:rPr>
+        <w:rFonts w:ascii="Symbol" w:hAnsi="Symbol" w:hint="default"/>
+        <w:sz w:val="20"/>
+      </w:rPr>
+    </w:lvl>
+    <w:lvl w:ilvl="1" w:tentative="1">
+      <w:start w:val="1"/>
+      <w:numFmt w:val="bullet"/>
+      <w:lvlText w:val="o"/>
+      <w:lvlJc w:val="left"/>
+      <w:pPr>
+        <w:tabs>
+          <w:tab w:val="num" w:pos="1440"/>
+        </w:tabs>
+        <w:ind w:left="1440" w:hanging="360"/>
+      </w:pPr>
+      <w:rPr>
+        <w:rFonts w:ascii="Courier New" w:hAnsi="Courier New" w:hint="default"/>
+        <w:sz w:val="20"/>
+      </w:rPr>
+    </w:lvl>
+    <w:lvl w:ilvl="2" w:tentative="1">
+      <w:start w:val="1"/>
+      <w:numFmt w:val="bullet"/>
+      <w:lvlText w:val=""/>
+      <w:lvlJc w:val="left"/>
+      <w:pPr>
+        <w:tabs>
+          <w:tab w:val="num" w:pos="2160"/>
+        </w:tabs>
+        <w:ind w:left="2160" w:hanging="360"/>
+      </w:pPr>
+      <w:rPr>
+        <w:rFonts w:ascii="Wingdings" w:hAnsi="Wingdings" w:hint="default"/>
+        <w:sz w:val="20"/>
+      </w:rPr>
+    </w:lvl>
+    <w:lvl w:ilvl="3" w:tentative="1">
+      <w:start w:val="1"/>
+      <w:numFmt w:val="bullet"/>
+      <w:lvlText w:val=""/>
+      <w:lvlJc w:val="left"/>
+      <w:pPr>
+        <w:tabs>
+          <w:tab w:val="num" w:pos="2880"/>
+        </w:tabs>
+        <w:ind w:left="2880" w:hanging="360"/>
+      </w:pPr>
+      <w:rPr>
+        <w:rFonts w:ascii="Wingdings" w:hAnsi="Wingdings" w:hint="default"/>
+        <w:sz w:val="20"/>
+      </w:rPr>
+    </w:lvl>
+    <w:lvl w:ilvl="4" w:tentative="1">
+      <w:start w:val="1"/>
+      <w:numFmt w:val="bullet"/>
+      <w:lvlText w:val=""/>
+      <w:lvlJc w:val="left"/>
+      <w:pPr>
+        <w:tabs>
+          <w:tab w:val="num" w:pos="3600"/>
+        </w:tabs>
+        <w:ind w:left="3600" w:hanging="360"/>
+      </w:pPr>
+      <w:rPr>
+        <w:rFonts w:ascii="Wingdings" w:hAnsi="Wingdings" w:hint="default"/>
+        <w:sz w:val="20"/>
+      </w:rPr>
+    </w:lvl>
+    <w:lvl w:ilvl="5" w:tentative="1">
+      <w:start w:val="1"/>
+      <w:numFmt w:val="bullet"/>
+      <w:lvlText w:val=""/>
+      <w:lvlJc w:val="left"/>
+      <w:pPr>
+        <w:tabs>
+          <w:tab w:val="num" w:pos="4320"/>
+        </w:tabs>
+        <w:ind w:left="4320" w:hanging="360"/>
+      </w:pPr>
+      <w:rPr>
+        <w:rFonts w:ascii="Wingdings" w:hAnsi="Wingdings" w:hint="default"/>
+        <w:sz w:val="20"/>
+      </w:rPr>
+    </w:lvl>
+    <w:lvl w:ilvl="6" w:tentative="1">
+      <w:start w:val="1"/>
+      <w:numFmt w:val="bullet"/>
+      <w:lvlText w:val=""/>
+      <w:lvlJc w:val="left"/>
+      <w:pPr>
+        <w:tabs>
+          <w:tab w:val="num" w:pos="5040"/>
+        </w:tabs>
+        <w:ind w:left="5040" w:hanging="360"/>
+      </w:pPr>
+      <w:rPr>
+        <w:rFonts w:ascii="Wingdings" w:hAnsi="Wingdings" w:hint="default"/>
+        <w:sz w:val="20"/>
+      </w:rPr>
+    </w:lvl>
+    <w:lvl w:ilvl="7" w:tentative="1">
+      <w:start w:val="1"/>
+      <w:numFmt w:val="bullet"/>
+      <w:lvlText w:val=""/>
+      <w:lvlJc w:val="left"/>
+      <w:pPr>
+        <w:tabs>
+          <w:tab w:val="num" w:pos="5760"/>
+        </w:tabs>
+        <w:ind w:left="5760" w:hanging="360"/>
+      </w:pPr>
+      <w:rPr>
+        <w:rFonts w:ascii="Wingdings" w:hAnsi="Wingdings" w:hint="default"/>
+        <w:sz w:val="20"/>
+      </w:rPr>
+    </w:lvl>
+    <w:lvl w:ilvl="8" w:tentative="1">
+      <w:start w:val="1"/>
+      <w:numFmt w:val="bullet"/>
+      <w:lvlText w:val=""/>
+      <w:lvlJc w:val="left"/>
+      <w:pPr>
+        <w:tabs>
+          <w:tab w:val="num" w:pos="6480"/>
+        </w:tabs>
+        <w:ind w:left="6480" w:hanging="360"/>
+      </w:pPr>
+      <w:rPr>
+        <w:rFonts w:ascii="Wingdings" w:hAnsi="Wingdings" w:hint="default"/>
+        <w:sz w:val="20"/>
+      </w:rPr>
+    </w:lvl>
+  </w:abstractNum>
+  <w:abstractNum w:abstractNumId="1" w15:restartNumberingAfterBreak="0">
     <w:nsid w:val="222473F0"/>
     <w:multiLevelType w:val="hybridMultilevel"/>
     <w:tmpl w:val="0D62BEAC"/>
@@ -2592,7 +3368,7 @@
       </w:pPr>
     </w:lvl>
   </w:abstractNum>
-  <w:abstractNum w:abstractNumId="1" w15:restartNumberingAfterBreak="0">
+  <w:abstractNum w:abstractNumId="2" w15:restartNumberingAfterBreak="0">
     <w:nsid w:val="3D7B4AD2"/>
     <w:multiLevelType w:val="hybridMultilevel"/>
     <w:tmpl w:val="2FAEAEAA"/>
@@ -2705,7 +3481,7 @@
       </w:rPr>
     </w:lvl>
   </w:abstractNum>
-  <w:abstractNum w:abstractNumId="2" w15:restartNumberingAfterBreak="0">
+  <w:abstractNum w:abstractNumId="3" w15:restartNumberingAfterBreak="0">
     <w:nsid w:val="471C3073"/>
     <w:multiLevelType w:val="hybridMultilevel"/>
     <w:tmpl w:val="E478506E"/>
@@ -2818,7 +3594,7 @@
       </w:rPr>
     </w:lvl>
   </w:abstractNum>
-  <w:abstractNum w:abstractNumId="3" w15:restartNumberingAfterBreak="0">
+  <w:abstractNum w:abstractNumId="4" w15:restartNumberingAfterBreak="0">
     <w:nsid w:val="60240BDC"/>
     <w:multiLevelType w:val="hybridMultilevel"/>
     <w:tmpl w:val="72E438B6"/>
@@ -2932,16 +3708,19 @@
     </w:lvl>
   </w:abstractNum>
   <w:num w:numId="1" w16cid:durableId="368725225">
+    <w:abstractNumId w:val="2"/>
+  </w:num>
+  <w:num w:numId="2" w16cid:durableId="1734154840">
+    <w:abstractNumId w:val="3"/>
+  </w:num>
+  <w:num w:numId="3" w16cid:durableId="164590356">
     <w:abstractNumId w:val="1"/>
   </w:num>
-  <w:num w:numId="2" w16cid:durableId="1734154840">
-    <w:abstractNumId w:val="2"/>
+  <w:num w:numId="4" w16cid:durableId="1999768505">
+    <w:abstractNumId w:val="4"/>
   </w:num>
-  <w:num w:numId="3" w16cid:durableId="164590356">
+  <w:num w:numId="5" w16cid:durableId="820851143">
     <w:abstractNumId w:val="0"/>
-  </w:num>
-  <w:num w:numId="4" w16cid:durableId="1999768505">
-    <w:abstractNumId w:val="3"/>
   </w:num>
 </w:numbering>
 </file>
@@ -3346,6 +4125,7 @@
   <w:style w:type="paragraph" w:default="1" w:styleId="Normal">
     <w:name w:val="Normal"/>
     <w:qFormat/>
+    <w:rsid w:val="00A32E17"/>
     <w:rPr>
       <w:lang w:val="ca-ES"/>
     </w:rPr>
@@ -3399,7 +4179,6 @@
     <w:next w:val="Normal"/>
     <w:link w:val="Ttulo3Car"/>
     <w:uiPriority w:val="9"/>
-    <w:semiHidden/>
     <w:unhideWhenUsed/>
     <w:qFormat/>
     <w:rsid w:val="00134A75"/>
@@ -3551,7 +4330,6 @@
   <w:style w:type="character" w:default="1" w:styleId="Fuentedeprrafopredeter">
     <w:name w:val="Default Paragraph Font"/>
     <w:uiPriority w:val="1"/>
-    <w:semiHidden/>
     <w:unhideWhenUsed/>
   </w:style>
   <w:style w:type="table" w:default="1" w:styleId="Tablanormal">
@@ -3608,7 +4386,6 @@
     <w:basedOn w:val="Fuentedeprrafopredeter"/>
     <w:link w:val="Ttulo3"/>
     <w:uiPriority w:val="9"/>
-    <w:semiHidden/>
     <w:rsid w:val="00134A75"/>
     <w:rPr>
       <w:rFonts w:eastAsiaTheme="majorEastAsia" w:cstheme="majorBidi"/>

</xml_diff>